<commit_message>
Update Reference List Gade POE.docx
</commit_message>
<xml_diff>
--- a/Reference List Gade POE.docx
+++ b/Reference List Gade POE.docx
@@ -3,31 +3,16 @@
 <w:document xmlns:wpc="http://schemas.microsoft.com/office/word/2010/wordprocessingCanvas" xmlns:cx="http://schemas.microsoft.com/office/drawing/2014/chartex" xmlns:cx1="http://schemas.microsoft.com/office/drawing/2015/9/8/chartex" xmlns:cx2="http://schemas.microsoft.com/office/drawing/2015/10/21/chartex" xmlns:cx3="http://schemas.microsoft.com/office/drawing/2016/5/9/chartex" xmlns:cx4="http://schemas.microsoft.com/office/drawing/2016/5/10/chartex" xmlns:cx5="http://schemas.microsoft.com/office/drawing/2016/5/11/chartex" xmlns:cx6="http://schemas.microsoft.com/office/drawing/2016/5/12/chartex" xmlns:cx7="http://schemas.microsoft.com/office/drawing/2016/5/13/chartex" xmlns:cx8="http://schemas.microsoft.com/office/drawing/2016/5/14/chartex" xmlns:mc="http://schemas.openxmlformats.org/markup-compatibility/2006" xmlns:aink="http://schemas.microsoft.com/office/drawing/2016/ink" xmlns:am3d="http://schemas.microsoft.com/office/drawing/2017/model3d" xmlns:o="urn:schemas-microsoft-com:office:office" xmlns:oel="http://schemas.microsoft.com/office/2019/extlst" xmlns:r="http://schemas.openxmlformats.org/officeDocument/2006/relationships" xmlns:m="http://schemas.openxmlformats.org/officeDocument/2006/math" xmlns:v="urn:schemas-microsoft-com:vml" xmlns:wp14="http://schemas.microsoft.com/office/word/2010/wordprocessingDrawing" xmlns:wp="http://schemas.openxmlformats.org/drawingml/2006/wordprocessingDrawing" xmlns:w10="urn:schemas-microsoft-com:office:word" xmlns:w="http://schemas.openxmlformats.org/wordprocessingml/2006/main" xmlns:w14="http://schemas.microsoft.com/office/word/2010/wordml" xmlns:w15="http://schemas.microsoft.com/office/word/2012/wordml" xmlns:w16cex="http://schemas.microsoft.com/office/word/2018/wordml/cex" xmlns:w16cid="http://schemas.microsoft.com/office/word/2016/wordml/cid" xmlns:w16="http://schemas.microsoft.com/office/word/2018/wordml" xmlns:w16du="http://schemas.microsoft.com/office/word/2023/wordml/word16du" xmlns:w16sdtdh="http://schemas.microsoft.com/office/word/2020/wordml/sdtdatahash" xmlns:w16sdtfl="http://schemas.microsoft.com/office/word/2024/wordml/sdtformatlock" xmlns:w16se="http://schemas.microsoft.com/office/word/2015/wordml/symex" xmlns:wpg="http://schemas.microsoft.com/office/word/2010/wordprocessingGroup" xmlns:wpi="http://schemas.microsoft.com/office/word/2010/wordprocessingInk" xmlns:wne="http://schemas.microsoft.com/office/word/2006/wordml" xmlns:wps="http://schemas.microsoft.com/office/word/2010/wordprocessingShape" mc:Ignorable="w14 w15 w16se w16cid w16 w16cex w16sdtdh w16sdtfl w16du wp14">
   <w:body>
     <w:p>
-      <w:proofErr w:type="spellStart"/>
-      <w:r>
-        <w:t>Nayrissa</w:t>
-      </w:r>
-      <w:proofErr w:type="spellEnd"/>
-      <w:r>
-        <w:t xml:space="preserve">, </w:t>
-      </w:r>
-      <w:r>
-        <w:t>2018</w:t>
-      </w:r>
-      <w:r>
-        <w:t xml:space="preserve">. </w:t>
-      </w:r>
-      <w:r>
-        <w:t>371 Simple Buttons Pack</w:t>
-      </w:r>
-      <w:r>
-        <w:t>. [</w:t>
-      </w:r>
-      <w:r>
-        <w:t>Unity Asset Pack</w:t>
-      </w:r>
-      <w:r>
-        <w:t>]. Available at: &lt;</w:t>
+      <w:pPr>
+        <w:pStyle w:val="Heading1"/>
+      </w:pPr>
+      <w:r>
+        <w:t>Reference List</w:t>
+      </w:r>
+    </w:p>
+    <w:p>
+      <w:r>
+        <w:t>Nayrissa, 2018. 371 Simple Buttons Pack. [Unity Asset Pack]. Available at: &lt;</w:t>
       </w:r>
       <w:hyperlink r:id="rId5" w:history="1">
         <w:r>
@@ -38,28 +23,13 @@
         </w:r>
       </w:hyperlink>
       <w:r>
-        <w:t xml:space="preserve"> </w:t>
-      </w:r>
-      <w:r>
-        <w:t>&gt; [Accessed </w:t>
+        <w:t xml:space="preserve"> &gt; [Accessed </w:t>
       </w:r>
       <w:r>
         <w:t>28</w:t>
       </w:r>
       <w:r>
-        <w:t> </w:t>
-      </w:r>
-      <w:r>
-        <w:t>March</w:t>
-      </w:r>
-      <w:r>
-        <w:t>20</w:t>
-      </w:r>
-      <w:r>
-        <w:t>2</w:t>
-      </w:r>
-      <w:r>
-        <w:t>5].</w:t>
+        <w:t> March2025].</w:t>
       </w:r>
     </w:p>
     <w:p>
@@ -67,23 +37,11 @@
         <w:t>RaioBoss3D's Models</w:t>
       </w:r>
       <w:r>
-        <w:t>, 201</w:t>
-      </w:r>
-      <w:r>
-        <w:t>9</w:t>
-      </w:r>
-      <w:r>
-        <w:t xml:space="preserve">. </w:t>
-      </w:r>
-      <w:r>
-        <w:t xml:space="preserve">City Props </w:t>
+        <w:t xml:space="preserve">, 2019. City Props </w:t>
       </w:r>
       <w:proofErr w:type="gramStart"/>
       <w:r>
-        <w:t>Pack!</w:t>
-      </w:r>
-      <w:r>
-        <w:t>.</w:t>
+        <w:t>Pack!.</w:t>
       </w:r>
       <w:proofErr w:type="gramEnd"/>
       <w:r>
@@ -106,19 +64,8 @@
       </w:r>
     </w:p>
     <w:p>
-      <w:proofErr w:type="spellStart"/>
-      <w:r>
-        <w:t>Draftpunk</w:t>
-      </w:r>
-      <w:proofErr w:type="spellEnd"/>
-      <w:r>
-        <w:t xml:space="preserve"> Studios,</w:t>
-      </w:r>
-      <w:r>
-        <w:t xml:space="preserve"> 20</w:t>
-      </w:r>
-      <w:r>
-        <w:t>2</w:t>
+      <w:r>
+        <w:t>Draftpunk Studios, 202</w:t>
       </w:r>
       <w:r>
         <w:t>3</w:t>
@@ -148,12 +95,10 @@
       </w:r>
     </w:p>
     <w:p>
-      <w:proofErr w:type="spellStart"/>
       <w:proofErr w:type="gramStart"/>
       <w:r>
         <w:t>LowlyPoly</w:t>
       </w:r>
-      <w:proofErr w:type="spellEnd"/>
       <w:proofErr w:type="gramEnd"/>
       <w:r>
         <w:t xml:space="preserve">, </w:t>
@@ -170,13 +115,8 @@
       <w:r>
         <w:t xml:space="preserve">. </w:t>
       </w:r>
-      <w:proofErr w:type="gramStart"/>
-      <w:r>
-        <w:t>[</w:t>
-      </w:r>
-      <w:proofErr w:type="gramEnd"/>
-      <w:r>
-        <w:t>Unity Asset Pack]. Available at: &lt;</w:t>
+      <w:r>
+        <w:t>[Unity Asset Pack]. Available at: &lt;</w:t>
       </w:r>
       <w:r>
         <w:t>assetstore.unity.com/packages/p/free-stylized-textures-204742</w:t>
@@ -221,13 +161,7 @@
           <w:rPr>
             <w:rStyle w:val="Hyperlink"/>
           </w:rPr>
-          <w:t>https://assetstore.unity.com/packages/3d/props/industrial/industrial-models-17107</w:t>
-        </w:r>
-        <w:r>
-          <w:rPr>
-            <w:rStyle w:val="Hyperlink"/>
-          </w:rPr>
-          <w:t>1</w:t>
+          <w:t>https://assetstore.unity.com/packages/3d/props/industrial/industrial-models-171071</w:t>
         </w:r>
       </w:hyperlink>
       <w:r>
@@ -242,22 +176,7 @@
     </w:p>
     <w:p>
       <w:r>
-        <w:t>HEXXX</w:t>
-      </w:r>
-      <w:r>
-        <w:t>, 20</w:t>
-      </w:r>
-      <w:r>
-        <w:t>23</w:t>
-      </w:r>
-      <w:r>
-        <w:t>.</w:t>
-      </w:r>
-      <w:r>
-        <w:t xml:space="preserve"> Hyper Casual Urban Asset Pack</w:t>
-      </w:r>
-      <w:r>
-        <w:t>. [Unity Asset Pack]. Available at: &lt;</w:t>
+        <w:t>HEXXX, 2023. Hyper Casual Urban Asset Pack. [Unity Asset Pack]. Available at: &lt;</w:t>
       </w:r>
       <w:r>
         <w:t xml:space="preserve"> </w:t>
@@ -291,24 +210,13 @@
         <w:t xml:space="preserve">. </w:t>
       </w:r>
       <w:r>
-        <w:t xml:space="preserve">Low poly Road Pack - Created with </w:t>
-      </w:r>
-      <w:proofErr w:type="spellStart"/>
-      <w:r>
-        <w:t>FastMesh</w:t>
-      </w:r>
-      <w:proofErr w:type="spellEnd"/>
-      <w:r>
-        <w:t xml:space="preserve"> Asset</w:t>
+        <w:t>Low poly Road Pack - Created with FastMesh Asset</w:t>
       </w:r>
       <w:r>
         <w:t>. [Unity Asset Pack]. Available at: &lt;</w:t>
       </w:r>
       <w:r>
-        <w:t xml:space="preserve"> </w:t>
-      </w:r>
-      <w:r>
-        <w:t>assetstore.unity.com/packages/p/low-poly-road-pack-created-with-fastmesh-asset-293643</w:t>
+        <w:t xml:space="preserve"> assetstore.unity.com/packages/p/low-poly-road-pack-created-with-fastmesh-asset-293643</w:t>
       </w:r>
       <w:r>
         <w:t xml:space="preserve"> </w:t>
@@ -411,13 +319,8 @@
         <w:t xml:space="preserve">. </w:t>
       </w:r>
       <w:r>
-        <w:t xml:space="preserve">Road props for games, diffuse map, atlas, </w:t>
-      </w:r>
-      <w:proofErr w:type="spellStart"/>
-      <w:r>
-        <w:t>lp</w:t>
-      </w:r>
-      <w:proofErr w:type="spellEnd"/>
+        <w:t>Road props for games, diffuse map, atlas, lp</w:t>
+      </w:r>
       <w:r>
         <w:t xml:space="preserve">. [Unity Asset Pack]. Available at: </w:t>
       </w:r>
@@ -428,23 +331,13 @@
         <w:t>assetstore.unity.com/packages/p/road-props-for-games-diffuse-map-atlas-lp-238835</w:t>
       </w:r>
       <w:r>
-        <w:t xml:space="preserve"> </w:t>
-      </w:r>
-      <w:r>
-        <w:t>&gt; [Accessed 27 March2025].</w:t>
+        <w:t xml:space="preserve"> &gt; [Accessed 27 March2025].</w:t>
       </w:r>
     </w:p>
     <w:p>
-      <w:proofErr w:type="spellStart"/>
-      <w:r>
-        <w:t>Hayq</w:t>
-      </w:r>
-      <w:proofErr w:type="spellEnd"/>
-      <w:r>
-        <w:t xml:space="preserve"> Art</w:t>
-      </w:r>
-      <w:r>
-        <w:t>, 202</w:t>
+      <w:r>
+        <w:lastRenderedPageBreak/>
+        <w:t>Hayq Art, 202</w:t>
       </w:r>
       <w:r>
         <w:t>4</w:t>
@@ -456,25 +349,18 @@
         <w:t>Sci-Fi Futuristic Environment Pack v2.0</w:t>
       </w:r>
       <w:r>
-        <w:t xml:space="preserve">. [Unity Asset Pack]. Available at: </w:t>
-      </w:r>
-      <w:r>
-        <w:t>&lt;</w:t>
+        <w:t>. [Unity Asset Pack]. Available at: &lt;</w:t>
       </w:r>
       <w:r>
         <w:t>https://assetstore.unity.com/packages/3d/environments/sci-fi/sci-fi-futuristic-environment-pack-v2-0-246983</w:t>
       </w:r>
       <w:r>
-        <w:t xml:space="preserve"> </w:t>
-      </w:r>
-      <w:r>
-        <w:t>&gt; [Accessed 27 March2025].</w:t>
+        <w:t xml:space="preserve"> &gt; [Accessed 27 March2025].</w:t>
       </w:r>
     </w:p>
     <w:p>
       <w:proofErr w:type="gramStart"/>
       <w:r>
-        <w:lastRenderedPageBreak/>
         <w:t>255 pixel</w:t>
       </w:r>
       <w:proofErr w:type="gramEnd"/>
@@ -539,10 +425,7 @@
         </w:r>
       </w:hyperlink>
       <w:r>
-        <w:t xml:space="preserve"> </w:t>
-      </w:r>
-      <w:r>
-        <w:t>&gt; [Accessed 27 March2025].</w:t>
+        <w:t xml:space="preserve"> &gt; [Accessed 27 March2025].</w:t>
       </w:r>
     </w:p>
     <w:p>
@@ -580,25 +463,8 @@
       </w:r>
     </w:p>
     <w:p>
-      <w:proofErr w:type="spellStart"/>
-      <w:r>
-        <w:t>karboosx</w:t>
-      </w:r>
-      <w:proofErr w:type="spellEnd"/>
-      <w:r>
-        <w:t>, 20</w:t>
-      </w:r>
-      <w:r>
-        <w:t>17</w:t>
-      </w:r>
-      <w:r>
-        <w:t xml:space="preserve">. </w:t>
-      </w:r>
-      <w:r>
-        <w:t>Urban Props Pack</w:t>
-      </w:r>
-      <w:r>
-        <w:t>. [Unity Asset Pack]. Available at: &lt;</w:t>
+      <w:r>
+        <w:t>karboosx, 2017. Urban Props Pack. [Unity Asset Pack]. Available at: &lt;</w:t>
       </w:r>
       <w:hyperlink r:id="rId14" w:history="1">
         <w:r>
@@ -620,24 +486,10 @@
     </w:p>
     <w:p>
       <w:r>
-        <w:t>Sente-Assembly</w:t>
-      </w:r>
-      <w:r>
-        <w:t>, 20</w:t>
-      </w:r>
-      <w:r>
-        <w:t>24</w:t>
-      </w:r>
-      <w:r>
-        <w:t xml:space="preserve">. </w:t>
-      </w:r>
-      <w:proofErr w:type="spellStart"/>
-      <w:r>
-        <w:t>WasteOvergrowth</w:t>
-      </w:r>
-      <w:proofErr w:type="spellEnd"/>
-      <w:r>
-        <w:t xml:space="preserve"> - Comprehensive Trash and Waste Pack</w:t>
+        <w:t xml:space="preserve">Sente-Assembly, 2024. </w:t>
+      </w:r>
+      <w:r>
+        <w:t>WasteOvergrowth - Comprehensive Trash and Waste Pack</w:t>
       </w:r>
       <w:r>
         <w:t>. [Unity Asset Pack]. Available at: &lt;</w:t>
@@ -646,10 +498,7 @@
         <w:t>assetstore.unity.com/packages/p/wasteovergrowth-comprehensive-trash-and-waste-pack-290387</w:t>
       </w:r>
       <w:r>
-        <w:t xml:space="preserve"> </w:t>
-      </w:r>
-      <w:r>
-        <w:t>&gt;</w:t>
+        <w:t xml:space="preserve"> &gt;</w:t>
       </w:r>
       <w:r>
         <w:t xml:space="preserve"> </w:t>
@@ -1103,7 +952,6 @@
     <w:next w:val="Normal"/>
     <w:link w:val="Heading2Char"/>
     <w:uiPriority w:val="9"/>
-    <w:semiHidden/>
     <w:unhideWhenUsed/>
     <w:qFormat/>
     <w:rsid w:val="00B30403"/>
@@ -1278,6 +1126,7 @@
   <w:style w:type="character" w:default="1" w:styleId="DefaultParagraphFont">
     <w:name w:val="Default Paragraph Font"/>
     <w:uiPriority w:val="1"/>
+    <w:semiHidden/>
     <w:unhideWhenUsed/>
   </w:style>
   <w:style w:type="table" w:default="1" w:styleId="TableNormal">
@@ -1319,7 +1168,6 @@
     <w:basedOn w:val="DefaultParagraphFont"/>
     <w:link w:val="Heading2"/>
     <w:uiPriority w:val="9"/>
-    <w:semiHidden/>
     <w:rsid w:val="00B30403"/>
     <w:rPr>
       <w:rFonts w:asciiTheme="majorHAnsi" w:eastAsiaTheme="majorEastAsia" w:hAnsiTheme="majorHAnsi" w:cstheme="majorBidi"/>

</xml_diff>